<commit_message>
Code maintainence and fix overflow issue.
</commit_message>
<xml_diff>
--- a/docs/RocketMQ Deployment Guide.docx
+++ b/docs/RocketMQ Deployment Guide.docx
@@ -480,8 +480,6 @@
         <w:widowControl/>
         <w:jc w:val="left"/>
       </w:pPr>
-      <w:bookmarkStart w:id="1" w:name="_GoBack"/>
-      <w:bookmarkEnd w:id="1"/>
     </w:p>
     <w:p/>
     <w:p/>
@@ -504,7 +502,7 @@
           <w:sz w:val="32"/>
         </w:rPr>
       </w:pPr>
-      <w:bookmarkStart w:id="2" w:name="_Toc278044726"/>
+      <w:bookmarkStart w:id="1" w:name="_Toc278044726"/>
       <w:r>
         <w:rPr>
           <w:rStyle w:val="a5"/>
@@ -519,7 +517,7 @@
         </w:rPr>
         <w:t xml:space="preserve"> Name Server Cluster Manager Server</w:t>
       </w:r>
-      <w:bookmarkEnd w:id="2"/>
+      <w:bookmarkEnd w:id="1"/>
     </w:p>
     <w:p>
       <w:pPr>
@@ -581,7 +579,15 @@
         <w:ind w:left="420"/>
       </w:pPr>
       <w:r>
-        <w:t xml:space="preserve">After setting up per previous step, open your favorite browse go to </w:t>
+        <w:t xml:space="preserve">After setting up per previous step, open your favorite </w:t>
+      </w:r>
+      <w:proofErr w:type="gramStart"/>
+      <w:r>
+        <w:t>browse</w:t>
+      </w:r>
+      <w:proofErr w:type="gramEnd"/>
+      <w:r>
+        <w:t xml:space="preserve"> go to </w:t>
       </w:r>
       <w:hyperlink r:id="rId9" w:history="1">
         <w:r>
@@ -755,7 +761,7 @@
           <w:sz w:val="32"/>
         </w:rPr>
       </w:pPr>
-      <w:bookmarkStart w:id="3" w:name="_Toc278044727"/>
+      <w:bookmarkStart w:id="2" w:name="_Toc278044727"/>
       <w:r>
         <w:rPr>
           <w:rStyle w:val="a5"/>
@@ -763,6 +769,8 @@
         </w:rPr>
         <w:t>Deploy RocketMQ</w:t>
       </w:r>
+      <w:bookmarkStart w:id="3" w:name="_GoBack"/>
+      <w:bookmarkEnd w:id="2"/>
       <w:bookmarkEnd w:id="3"/>
     </w:p>
     <w:p>
@@ -783,8 +791,13 @@
         <w:pStyle w:val="ac"/>
         <w:ind w:left="425" w:firstLineChars="0" w:firstLine="0"/>
       </w:pPr>
-      <w:r>
-        <w:t xml:space="preserve">git clone </w:t>
+      <w:proofErr w:type="gramStart"/>
+      <w:r>
+        <w:t>git</w:t>
+      </w:r>
+      <w:proofErr w:type="gramEnd"/>
+      <w:r>
+        <w:t xml:space="preserve"> clone </w:t>
       </w:r>
       <w:r>
         <w:t>https://github.com/lizhanhui/Alibaba_RocketMQ.git</w:t>
@@ -813,7 +826,24 @@
         <w:ind w:firstLineChars="0"/>
       </w:pPr>
       <w:r>
-        <w:t>Generate SSL Key/Certificate Pair</w:t>
+        <w:t xml:space="preserve">Generate SSL Key/Certificate </w:t>
+      </w:r>
+      <w:proofErr w:type="gramStart"/>
+      <w:r>
+        <w:t>Pair</w:t>
+      </w:r>
+      <w:r>
+        <w:rPr>
+          <w:rFonts w:hint="eastAsia"/>
+        </w:rPr>
+        <w:t>(</w:t>
+      </w:r>
+      <w:proofErr w:type="gramEnd"/>
+      <w:r>
+        <w:rPr>
+          <w:rFonts w:hint="eastAsia"/>
+        </w:rPr>
+        <w:t>)</w:t>
       </w:r>
     </w:p>
     <w:p>
@@ -848,8 +878,13 @@
       <w:r>
         <w:t>“</w:t>
       </w:r>
-      <w:r>
-        <w:t>sudo keytool -import -alias NDPMedia -file cer.pem -keystore ${JAVA_HOME}/jre/lib/security/cacerts</w:t>
+      <w:proofErr w:type="gramStart"/>
+      <w:r>
+        <w:t>sudo</w:t>
+      </w:r>
+      <w:proofErr w:type="gramEnd"/>
+      <w:r>
+        <w:t xml:space="preserve"> keytool -import -alias NDPMedia -file cer.pem -keystore ${JAVA_HOME}/jre/lib/security/cacerts</w:t>
       </w:r>
       <w:r>
         <w:t>”</w:t>
@@ -891,9 +926,33 @@
           <w:numId w:val="14"/>
         </w:numPr>
         <w:ind w:firstLineChars="0"/>
-      </w:pPr>
-      <w:r>
-        <w:t>sh install.sh</w:t>
+        <w:rPr>
+          <w:rFonts w:hint="eastAsia"/>
+        </w:rPr>
+      </w:pPr>
+      <w:proofErr w:type="gramStart"/>
+      <w:r>
+        <w:t>sh</w:t>
+      </w:r>
+      <w:proofErr w:type="gramEnd"/>
+      <w:r>
+        <w:t xml:space="preserve"> install.sh</w:t>
+      </w:r>
+    </w:p>
+    <w:p>
+      <w:pPr>
+        <w:pStyle w:val="ac"/>
+        <w:numPr>
+          <w:ilvl w:val="0"/>
+          <w:numId w:val="14"/>
+        </w:numPr>
+        <w:ind w:firstLineChars="0"/>
+      </w:pPr>
+      <w:r>
+        <w:rPr>
+          <w:rFonts w:hint="eastAsia"/>
+        </w:rPr>
+        <w:t>Set ROCKETMQ_HOME, pointing this environmental variable to RocketMQ/devenv.</w:t>
       </w:r>
     </w:p>
     <w:p>
@@ -933,9 +992,11 @@
         <w:pStyle w:val="ac"/>
         <w:ind w:left="490" w:firstLineChars="0" w:firstLine="415"/>
       </w:pPr>
+      <w:proofErr w:type="gramStart"/>
       <w:r>
         <w:t>rocketmq.api</w:t>
       </w:r>
+      <w:proofErr w:type="gramEnd"/>
       <w:r>
         <w:t xml:space="preserve">   IP</w:t>
       </w:r>
@@ -970,11 +1031,19 @@
           <w:b/>
         </w:rPr>
       </w:pPr>
+      <w:proofErr w:type="gramStart"/>
       <w:r>
         <w:rPr>
           <w:b/>
         </w:rPr>
-        <w:t>sh start.sh nameserver</w:t>
+        <w:t>sh</w:t>
+      </w:r>
+      <w:proofErr w:type="gramEnd"/>
+      <w:r>
+        <w:rPr>
+          <w:b/>
+        </w:rPr>
+        <w:t xml:space="preserve"> start.sh nameserver</w:t>
       </w:r>
     </w:p>
     <w:p>
@@ -1007,11 +1076,19 @@
           <w:b/>
         </w:rPr>
       </w:pPr>
+      <w:proofErr w:type="gramStart"/>
       <w:r>
         <w:rPr>
           <w:b/>
         </w:rPr>
-        <w:t>sh start.sh broker mast</w:t>
+        <w:t>sh</w:t>
+      </w:r>
+      <w:proofErr w:type="gramEnd"/>
+      <w:r>
+        <w:rPr>
+          <w:b/>
+        </w:rPr>
+        <w:t xml:space="preserve"> start.sh broker mast</w:t>
       </w:r>
     </w:p>
     <w:p>
@@ -1031,11 +1108,19 @@
           <w:b/>
         </w:rPr>
       </w:pPr>
+      <w:proofErr w:type="gramStart"/>
       <w:r>
         <w:rPr>
           <w:b/>
         </w:rPr>
-        <w:t>sh start.sh broker master</w:t>
+        <w:t>sh</w:t>
+      </w:r>
+      <w:proofErr w:type="gramEnd"/>
+      <w:r>
+        <w:rPr>
+          <w:b/>
+        </w:rPr>
+        <w:t xml:space="preserve"> start.sh broker master</w:t>
       </w:r>
     </w:p>
     <w:p>
@@ -1053,7 +1138,15 @@
     </w:p>
     <w:p>
       <w:r>
-        <w:t>At devenv/bin, execute the following command, you should see the following cluster list once your broker is running correctly:</w:t>
+        <w:t xml:space="preserve">At devenv/bin, execute the following </w:t>
+      </w:r>
+      <w:proofErr w:type="gramStart"/>
+      <w:r>
+        <w:t>command,</w:t>
+      </w:r>
+      <w:proofErr w:type="gramEnd"/>
+      <w:r>
+        <w:t xml:space="preserve"> you should see the following cluster list once your broker is running correctly:</w:t>
       </w:r>
     </w:p>
     <w:p>
@@ -1346,7 +1439,7 @@
         <w:rStyle w:val="ab"/>
         <w:noProof/>
       </w:rPr>
-      <w:t>1</w:t>
+      <w:t>4</w:t>
     </w:r>
     <w:r>
       <w:rPr>

</xml_diff>

<commit_message>
Fix ssl bug: mode not set.
</commit_message>
<xml_diff>
--- a/docs/RocketMQ Deployment Guide.docx
+++ b/docs/RocketMQ Deployment Guide.docx
@@ -499,7 +499,6 @@
         <w:pStyle w:val="1"/>
         <w:rPr>
           <w:rStyle w:val="a5"/>
-          <w:rFonts w:hint="eastAsia"/>
           <w:sz w:val="32"/>
         </w:rPr>
       </w:pPr>
@@ -522,11 +521,6 @@
       </w:r>
     </w:p>
     <w:p>
-      <w:pPr>
-        <w:rPr>
-          <w:rFonts w:hint="eastAsia"/>
-        </w:rPr>
-      </w:pPr>
       <w:r>
         <w:rPr>
           <w:rFonts w:hint="eastAsia"/>
@@ -535,11 +529,6 @@
       </w:r>
     </w:p>
     <w:p>
-      <w:pPr>
-        <w:rPr>
-          <w:rFonts w:hint="eastAsia"/>
-        </w:rPr>
-      </w:pPr>
       <w:r>
         <w:rPr>
           <w:rFonts w:hint="eastAsia"/>
@@ -566,11 +555,6 @@
       </w:r>
     </w:p>
     <w:p>
-      <w:pPr>
-        <w:rPr>
-          <w:rFonts w:hint="eastAsia"/>
-        </w:rPr>
-      </w:pPr>
       <w:r>
         <w:rPr>
           <w:rFonts w:hint="eastAsia"/>
@@ -579,11 +563,6 @@
       </w:r>
     </w:p>
     <w:p>
-      <w:pPr>
-        <w:rPr>
-          <w:rFonts w:hint="eastAsia"/>
-        </w:rPr>
-      </w:pPr>
       <w:r>
         <w:rPr>
           <w:rFonts w:hint="eastAsia"/>
@@ -592,11 +571,6 @@
       </w:r>
     </w:p>
     <w:p>
-      <w:pPr>
-        <w:rPr>
-          <w:rFonts w:hint="eastAsia"/>
-        </w:rPr>
-      </w:pPr>
       <w:r>
         <w:rPr>
           <w:rFonts w:hint="eastAsia"/>
@@ -604,19 +578,8 @@
         <w:t>Jetty</w:t>
       </w:r>
     </w:p>
-    <w:p>
-      <w:pPr>
-        <w:rPr>
-          <w:rFonts w:hint="eastAsia"/>
-        </w:rPr>
-      </w:pPr>
-    </w:p>
-    <w:p>
-      <w:pPr>
-        <w:rPr>
-          <w:rFonts w:hint="eastAsia"/>
-        </w:rPr>
-      </w:pPr>
+    <w:p/>
+    <w:p>
       <w:r>
         <w:rPr>
           <w:rFonts w:hint="eastAsia"/>
@@ -629,7 +592,6 @@
         <w:pStyle w:val="1"/>
         <w:rPr>
           <w:rStyle w:val="a5"/>
-          <w:rFonts w:hint="eastAsia"/>
           <w:sz w:val="32"/>
         </w:rPr>
       </w:pPr>
@@ -643,11 +605,6 @@
       </w:r>
     </w:p>
     <w:p>
-      <w:pPr>
-        <w:rPr>
-          <w:rFonts w:hint="eastAsia"/>
-        </w:rPr>
-      </w:pPr>
       <w:r>
         <w:rPr>
           <w:rFonts w:hint="eastAsia"/>
@@ -664,19 +621,8 @@
         </w:r>
       </w:hyperlink>
     </w:p>
-    <w:p>
-      <w:pPr>
-        <w:rPr>
-          <w:rFonts w:hint="eastAsia"/>
-        </w:rPr>
-      </w:pPr>
-    </w:p>
-    <w:p>
-      <w:pPr>
-        <w:rPr>
-          <w:rFonts w:hint="eastAsia"/>
-        </w:rPr>
-      </w:pPr>
+    <w:p/>
+    <w:p>
       <w:r>
         <w:rPr>
           <w:rFonts w:hint="eastAsia"/>
@@ -685,11 +631,6 @@
       </w:r>
     </w:p>
     <w:p>
-      <w:pPr>
-        <w:rPr>
-          <w:rFonts w:hint="eastAsia"/>
-        </w:rPr>
-      </w:pPr>
       <w:r>
         <w:rPr>
           <w:rFonts w:hint="eastAsia"/>
@@ -710,7 +651,6 @@
         <w:pStyle w:val="1"/>
         <w:rPr>
           <w:rStyle w:val="a5"/>
-          <w:rFonts w:hint="eastAsia"/>
           <w:sz w:val="32"/>
         </w:rPr>
       </w:pPr>
@@ -724,11 +664,6 @@
       </w:r>
     </w:p>
     <w:p>
-      <w:pPr>
-        <w:rPr>
-          <w:rFonts w:hint="eastAsia"/>
-        </w:rPr>
-      </w:pPr>
       <w:r>
         <w:rPr>
           <w:rFonts w:hint="eastAsia"/>
@@ -737,11 +672,6 @@
       </w:r>
     </w:p>
     <w:p>
-      <w:pPr>
-        <w:rPr>
-          <w:rFonts w:hint="eastAsia"/>
-        </w:rPr>
-      </w:pPr>
       <w:r>
         <w:rPr>
           <w:rFonts w:hint="eastAsia"/>
@@ -777,9 +707,6 @@
       <w:pPr>
         <w:pStyle w:val="ac"/>
         <w:ind w:left="425" w:firstLineChars="0" w:firstLine="0"/>
-        <w:rPr>
-          <w:rFonts w:hint="eastAsia"/>
-        </w:rPr>
       </w:pPr>
       <w:r>
         <w:rPr>
@@ -869,25 +796,16 @@
     <w:p>
       <w:pPr>
         <w:ind w:left="420"/>
-        <w:rPr>
-          <w:rFonts w:hint="eastAsia"/>
-        </w:rPr>
       </w:pPr>
     </w:p>
     <w:p>
       <w:pPr>
         <w:ind w:left="420"/>
-        <w:rPr>
-          <w:rFonts w:hint="eastAsia"/>
-        </w:rPr>
       </w:pPr>
     </w:p>
     <w:p>
       <w:pPr>
         <w:ind w:left="420"/>
-        <w:rPr>
-          <w:rFonts w:hint="eastAsia"/>
-        </w:rPr>
       </w:pPr>
       <w:r>
         <w:rPr>
@@ -925,9 +843,6 @@
     <w:p>
       <w:pPr>
         <w:ind w:left="420"/>
-        <w:rPr>
-          <w:rFonts w:hint="eastAsia"/>
-        </w:rPr>
       </w:pPr>
       <w:r>
         <w:rPr>
@@ -939,17 +854,11 @@
     <w:p>
       <w:pPr>
         <w:ind w:left="420"/>
-        <w:rPr>
-          <w:rFonts w:hint="eastAsia"/>
-        </w:rPr>
       </w:pPr>
     </w:p>
     <w:p>
       <w:pPr>
         <w:ind w:left="420"/>
-        <w:rPr>
-          <w:rFonts w:hint="eastAsia"/>
-        </w:rPr>
       </w:pPr>
       <w:r>
         <w:rPr>
@@ -961,9 +870,6 @@
     <w:p>
       <w:pPr>
         <w:ind w:left="420"/>
-        <w:rPr>
-          <w:rFonts w:hint="eastAsia"/>
-        </w:rPr>
       </w:pPr>
       <w:r>
         <w:rPr>
@@ -1073,11 +979,6 @@
                             </w:r>
                           </w:p>
                           <w:p>
-                            <w:pPr>
-                              <w:rPr>
-                                <w:rFonts w:hint="eastAsia"/>
-                              </w:rPr>
-                            </w:pPr>
                             <w:r>
                               <w:rPr>
                                 <w:rFonts w:ascii="Menlo Regular" w:hAnsi="Menlo Regular" w:cs="Menlo Regular"/>
@@ -1183,11 +1084,6 @@
                       </w:r>
                     </w:p>
                     <w:p>
-                      <w:pPr>
-                        <w:rPr>
-                          <w:rFonts w:hint="eastAsia"/>
-                        </w:rPr>
-                      </w:pPr>
                       <w:r>
                         <w:rPr>
                           <w:rFonts w:ascii="Menlo Regular" w:hAnsi="Menlo Regular" w:cs="Menlo Regular"/>
@@ -1228,19 +1124,8 @@
         </mc:AlternateContent>
       </w:r>
     </w:p>
-    <w:p>
-      <w:pPr>
-        <w:rPr>
-          <w:rFonts w:hint="eastAsia"/>
-        </w:rPr>
-      </w:pPr>
-    </w:p>
-    <w:p>
-      <w:pPr>
-        <w:rPr>
-          <w:rFonts w:hint="eastAsia"/>
-        </w:rPr>
-      </w:pPr>
+    <w:p/>
+    <w:p>
       <w:r>
         <w:rPr>
           <w:rFonts w:hint="eastAsia"/>
@@ -1254,19 +1139,8 @@
         <w:t>s.sh</w:t>
       </w:r>
     </w:p>
-    <w:p>
-      <w:pPr>
-        <w:rPr>
-          <w:rFonts w:hint="eastAsia"/>
-        </w:rPr>
-      </w:pPr>
-    </w:p>
-    <w:p>
-      <w:pPr>
-        <w:rPr>
-          <w:rFonts w:hint="eastAsia"/>
-        </w:rPr>
-      </w:pPr>
+    <w:p/>
+    <w:p>
       <w:r>
         <w:rPr>
           <w:rFonts w:hint="eastAsia"/>
@@ -1277,7 +1151,6 @@
     <w:p>
       <w:pPr>
         <w:rPr>
-          <w:rFonts w:hint="eastAsia"/>
           <w:b/>
         </w:rPr>
       </w:pPr>
@@ -1292,7 +1165,6 @@
     <w:p>
       <w:pPr>
         <w:rPr>
-          <w:rFonts w:hint="eastAsia"/>
           <w:b/>
         </w:rPr>
       </w:pPr>
@@ -1307,17 +1179,11 @@
     <w:p>
       <w:pPr>
         <w:rPr>
-          <w:rFonts w:hint="eastAsia"/>
           <w:b/>
         </w:rPr>
       </w:pPr>
     </w:p>
     <w:p>
-      <w:pPr>
-        <w:rPr>
-          <w:rFonts w:hint="eastAsia"/>
-        </w:rPr>
-      </w:pPr>
       <w:r>
         <w:rPr>
           <w:rFonts w:hint="eastAsia"/>
@@ -1335,11 +1201,6 @@
       </w:hyperlink>
     </w:p>
     <w:p>
-      <w:pPr>
-        <w:rPr>
-          <w:rFonts w:hint="eastAsia"/>
-        </w:rPr>
-      </w:pPr>
       <w:r>
         <w:rPr>
           <w:rFonts w:hint="eastAsia"/>
@@ -1347,17 +1208,10 @@
         <w:t>Login as root/password</w:t>
       </w:r>
     </w:p>
-    <w:p>
-      <w:pPr>
-        <w:rPr>
-          <w:rFonts w:hint="eastAsia"/>
-        </w:rPr>
-      </w:pPr>
-    </w:p>
-    <w:p>
-      <w:pPr>
-        <w:rPr>
-          <w:rFonts w:hint="eastAsia"/>
+    <w:p/>
+    <w:p>
+      <w:pPr>
+        <w:rPr>
           <w:b/>
         </w:rPr>
       </w:pPr>
@@ -1371,7 +1225,6 @@
     <w:p>
       <w:pPr>
         <w:rPr>
-          <w:rFonts w:hint="eastAsia"/>
           <w:b/>
         </w:rPr>
       </w:pPr>
@@ -1380,9 +1233,6 @@
       <w:pPr>
         <w:widowControl/>
         <w:jc w:val="left"/>
-        <w:rPr>
-          <w:rFonts w:hint="eastAsia"/>
-        </w:rPr>
       </w:pPr>
       <w:r>
         <w:br w:type="page"/>
@@ -1485,9 +1335,6 @@
           <w:numId w:val="14"/>
         </w:numPr>
         <w:ind w:firstLineChars="0"/>
-        <w:rPr>
-          <w:rFonts w:hint="eastAsia"/>
-        </w:rPr>
       </w:pPr>
       <w:r>
         <w:t>Configure SSL Settings</w:t>
@@ -1656,7 +1503,6 @@
         <w:pStyle w:val="ac"/>
         <w:ind w:left="905" w:firstLineChars="0" w:firstLine="0"/>
         <w:rPr>
-          <w:rFonts w:hint="eastAsia"/>
           <w:b/>
         </w:rPr>
       </w:pPr>
@@ -1672,7 +1518,6 @@
         <w:pStyle w:val="ac"/>
         <w:ind w:left="905" w:firstLineChars="0" w:firstLine="0"/>
         <w:rPr>
-          <w:rFonts w:hint="eastAsia"/>
           <w:b/>
         </w:rPr>
       </w:pPr>
@@ -1685,9 +1530,6 @@
           <w:numId w:val="14"/>
         </w:numPr>
         <w:ind w:firstLineChars="0"/>
-        <w:rPr>
-          <w:rFonts w:hint="eastAsia"/>
-        </w:rPr>
       </w:pPr>
       <w:r>
         <w:rPr>
@@ -1740,7 +1582,6 @@
         <w:pStyle w:val="ac"/>
         <w:ind w:left="425" w:firstLineChars="0" w:firstLine="480"/>
         <w:rPr>
-          <w:rFonts w:hint="eastAsia"/>
           <w:b/>
         </w:rPr>
       </w:pPr>
@@ -1772,7 +1613,6 @@
         <w:pStyle w:val="ac"/>
         <w:ind w:left="425" w:firstLineChars="0" w:firstLine="480"/>
         <w:rPr>
-          <w:rFonts w:hint="eastAsia"/>
           <w:b/>
         </w:rPr>
       </w:pPr>
@@ -1793,9 +1633,6 @@
     <w:p>
       <w:pPr>
         <w:ind w:firstLine="520"/>
-        <w:rPr>
-          <w:rFonts w:hint="eastAsia"/>
-        </w:rPr>
       </w:pPr>
       <w:r>
         <w:rPr>
@@ -1807,9 +1644,6 @@
     <w:p>
       <w:pPr>
         <w:ind w:firstLine="520"/>
-        <w:rPr>
-          <w:rFonts w:hint="eastAsia"/>
-        </w:rPr>
       </w:pPr>
       <w:r>
         <w:rPr>
@@ -1862,8 +1696,6 @@
       <w:r>
         <w:t xml:space="preserve"> you should see the following cluster list once your broker is running correctly:</w:t>
       </w:r>
-      <w:bookmarkStart w:id="3" w:name="_GoBack"/>
-      <w:bookmarkEnd w:id="3"/>
     </w:p>
     <w:p>
       <w:r>
@@ -1932,10 +1764,11 @@
         <w:pStyle w:val="1"/>
         <w:rPr>
           <w:rStyle w:val="a5"/>
+          <w:rFonts w:hint="eastAsia"/>
           <w:sz w:val="32"/>
         </w:rPr>
       </w:pPr>
-      <w:bookmarkStart w:id="4" w:name="_Toc278044728"/>
+      <w:bookmarkStart w:id="3" w:name="_Toc278044728"/>
       <w:r>
         <w:rPr>
           <w:rStyle w:val="a5"/>
@@ -1943,7 +1776,296 @@
         </w:rPr>
         <w:t>Application Example</w:t>
       </w:r>
-      <w:bookmarkEnd w:id="4"/>
+      <w:bookmarkEnd w:id="3"/>
+    </w:p>
+    <w:p>
+      <w:pPr>
+        <w:rPr>
+          <w:rFonts w:hint="eastAsia"/>
+        </w:rPr>
+      </w:pPr>
+      <w:r>
+        <w:rPr>
+          <w:rFonts w:hint="eastAsia"/>
+          <w:noProof/>
+        </w:rPr>
+        <mc:AlternateContent>
+          <mc:Choice Requires="wps">
+            <w:drawing>
+              <wp:anchor distT="0" distB="0" distL="114300" distR="114300" simplePos="0" relativeHeight="251659264" behindDoc="0" locked="0" layoutInCell="1" allowOverlap="1" wp14:anchorId="00A9F786" wp14:editId="78D7C4F9">
+                <wp:simplePos x="0" y="0"/>
+                <wp:positionH relativeFrom="column">
+                  <wp:posOffset>0</wp:posOffset>
+                </wp:positionH>
+                <wp:positionV relativeFrom="paragraph">
+                  <wp:posOffset>235585</wp:posOffset>
+                </wp:positionV>
+                <wp:extent cx="5486400" cy="1397000"/>
+                <wp:effectExtent l="0" t="0" r="25400" b="25400"/>
+                <wp:wrapTopAndBottom/>
+                <wp:docPr id="1" name="文本框 1"/>
+                <wp:cNvGraphicFramePr/>
+                <a:graphic xmlns:a="http://schemas.openxmlformats.org/drawingml/2006/main">
+                  <a:graphicData uri="http://schemas.microsoft.com/office/word/2010/wordprocessingShape">
+                    <wps:wsp>
+                      <wps:cNvSpPr txBox="1"/>
+                      <wps:spPr>
+                        <a:xfrm>
+                          <a:off x="0" y="0"/>
+                          <a:ext cx="5486400" cy="1397000"/>
+                        </a:xfrm>
+                        <a:prstGeom prst="rect">
+                          <a:avLst/>
+                        </a:prstGeom>
+                        <a:ln/>
+                        <a:extLst>
+                          <a:ext uri="{C572A759-6A51-4108-AA02-DFA0A04FC94B}">
+                            <ma14:wrappingTextBoxFlag xmlns:ma14="http://schemas.microsoft.com/office/mac/drawingml/2011/main"/>
+                          </a:ext>
+                        </a:extLst>
+                      </wps:spPr>
+                      <wps:style>
+                        <a:lnRef idx="2">
+                          <a:schemeClr val="accent5"/>
+                        </a:lnRef>
+                        <a:fillRef idx="1">
+                          <a:schemeClr val="lt1"/>
+                        </a:fillRef>
+                        <a:effectRef idx="0">
+                          <a:schemeClr val="accent5"/>
+                        </a:effectRef>
+                        <a:fontRef idx="minor">
+                          <a:schemeClr val="dk1"/>
+                        </a:fontRef>
+                      </wps:style>
+                      <wps:txbx>
+                        <w:txbxContent>
+                          <w:p>
+                            <w:r>
+                              <w:t>JAVA_OPT="${JAVA_OPT} -Drocketmq.namesrv.domain=rocketmq.api"</w:t>
+                            </w:r>
+                          </w:p>
+                          <w:p>
+                            <w:r>
+                              <w:t>JAVA_OPT="${JAVA_OPT} -Denable_ssl=true"</w:t>
+                            </w:r>
+                          </w:p>
+                          <w:p>
+                            <w:r>
+                              <w:t>JAVA_OPT="${JAVA_OPT} -DRocketMQClientKeyStorePassword=</w:t>
+                            </w:r>
+                            <w:r>
+                              <w:rPr>
+                                <w:color w:val="FF0000"/>
+                              </w:rPr>
+                              <w:t>changeit</w:t>
+                            </w:r>
+                            <w:r>
+                              <w:t>"</w:t>
+                            </w:r>
+                          </w:p>
+                          <w:p>
+                            <w:r>
+                              <w:t>JAVA_OPT="${JAVA_OPT} -DRocketMQClientTrustKeyStorePassword=</w:t>
+                            </w:r>
+                            <w:r>
+                              <w:rPr>
+                                <w:color w:val="FF0000"/>
+                              </w:rPr>
+                              <w:t>changeit</w:t>
+                            </w:r>
+                            <w:r>
+                              <w:t>"</w:t>
+                            </w:r>
+                          </w:p>
+                          <w:p>
+                            <w:r>
+                              <w:t>JAVA_OPT="${JAVA_OPT} -DRocketMQClientKeyPassword=</w:t>
+                            </w:r>
+                            <w:r>
+                              <w:rPr>
+                                <w:color w:val="FF0000"/>
+                              </w:rPr>
+                              <w:t>changeit</w:t>
+                            </w:r>
+                            <w:r>
+                              <w:t>"</w:t>
+                            </w:r>
+                          </w:p>
+                          <w:p>
+                            <w:r>
+                              <w:t>JAVA_OPT="${JAVA_OPT} -Duse_elastic_ip=true"</w:t>
+                            </w:r>
+                          </w:p>
+                        </w:txbxContent>
+                      </wps:txbx>
+                      <wps:bodyPr rot="0" spcFirstLastPara="0" vertOverflow="overflow" horzOverflow="overflow" vert="horz" wrap="square" lIns="91440" tIns="45720" rIns="91440" bIns="45720" numCol="1" spcCol="0" rtlCol="0" fromWordArt="0" anchor="t" anchorCtr="0" forceAA="0" compatLnSpc="1">
+                        <a:prstTxWarp prst="textNoShape">
+                          <a:avLst/>
+                        </a:prstTxWarp>
+                        <a:noAutofit/>
+                      </wps:bodyPr>
+                    </wps:wsp>
+                  </a:graphicData>
+                </a:graphic>
+                <wp14:sizeRelH relativeFrom="margin">
+                  <wp14:pctWidth>0</wp14:pctWidth>
+                </wp14:sizeRelH>
+                <wp14:sizeRelV relativeFrom="margin">
+                  <wp14:pctHeight>0</wp14:pctHeight>
+                </wp14:sizeRelV>
+              </wp:anchor>
+            </w:drawing>
+          </mc:Choice>
+          <mc:Fallback>
+            <w:pict>
+              <v:shape id="文本框 1" o:spid="_x0000_s1027" type="#_x0000_t202" style="position:absolute;left:0;text-align:left;margin-left:0;margin-top:18.55pt;width:6in;height:110pt;z-index:251659264;visibility:visible;mso-wrap-style:square;mso-width-percent:0;mso-height-percent:0;mso-wrap-distance-left:9pt;mso-wrap-distance-top:0;mso-wrap-distance-right:9pt;mso-wrap-distance-bottom:0;mso-position-horizontal:absolute;mso-position-horizontal-relative:text;mso-position-vertical:absolute;mso-position-vertical-relative:text;mso-width-percent:0;mso-height-percent:0;mso-width-relative:margin;mso-height-relative:margin;v-text-anchor:top" o:gfxdata="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" fillcolor="white [3201]" strokecolor="#4bacc6 [3208]" strokeweight="2pt">
+                <v:textbox>
+                  <w:txbxContent>
+                    <w:p>
+                      <w:r>
+                        <w:t>JAVA_OPT="${JAVA_OPT} -Drocketmq.namesrv.domain=rocketmq.api"</w:t>
+                      </w:r>
+                    </w:p>
+                    <w:p>
+                      <w:r>
+                        <w:t>JAVA_OPT="${JAVA_OPT} -Denable_ssl=true"</w:t>
+                      </w:r>
+                    </w:p>
+                    <w:p>
+                      <w:r>
+                        <w:t>JAVA_OPT="${JAVA_OPT} -DRocketMQClientKeyStorePassword=</w:t>
+                      </w:r>
+                      <w:r>
+                        <w:rPr>
+                          <w:color w:val="FF0000"/>
+                        </w:rPr>
+                        <w:t>changeit</w:t>
+                      </w:r>
+                      <w:r>
+                        <w:t>"</w:t>
+                      </w:r>
+                    </w:p>
+                    <w:p>
+                      <w:r>
+                        <w:t>JAVA_OPT="${JAVA_OPT} -DRocketMQClientTrustKeyStorePassword=</w:t>
+                      </w:r>
+                      <w:r>
+                        <w:rPr>
+                          <w:color w:val="FF0000"/>
+                        </w:rPr>
+                        <w:t>changeit</w:t>
+                      </w:r>
+                      <w:r>
+                        <w:t>"</w:t>
+                      </w:r>
+                    </w:p>
+                    <w:p>
+                      <w:r>
+                        <w:t>JAVA_OPT="${JAVA_OPT} -DRocketMQClientKeyPassword=</w:t>
+                      </w:r>
+                      <w:r>
+                        <w:rPr>
+                          <w:color w:val="FF0000"/>
+                        </w:rPr>
+                        <w:t>changeit</w:t>
+                      </w:r>
+                      <w:r>
+                        <w:t>"</w:t>
+                      </w:r>
+                    </w:p>
+                    <w:p>
+                      <w:r>
+                        <w:t>JAVA_OPT="${JAVA_OPT} -Duse_elastic_ip=true"</w:t>
+                      </w:r>
+                    </w:p>
+                  </w:txbxContent>
+                </v:textbox>
+                <w10:wrap type="topAndBottom"/>
+              </v:shape>
+            </w:pict>
+          </mc:Fallback>
+        </mc:AlternateContent>
+      </w:r>
+      <w:r>
+        <w:rPr>
+          <w:rFonts w:hint="eastAsia"/>
+        </w:rPr>
+        <w:t xml:space="preserve">For clients, these java options are </w:t>
+      </w:r>
+      <w:r>
+        <w:t>required</w:t>
+      </w:r>
+      <w:r>
+        <w:rPr>
+          <w:rFonts w:hint="eastAsia"/>
+        </w:rPr>
+        <w:t xml:space="preserve"> to set properly:</w:t>
+      </w:r>
+    </w:p>
+    <w:p>
+      <w:pPr>
+        <w:rPr>
+          <w:rFonts w:hint="eastAsia"/>
+        </w:rPr>
+      </w:pPr>
+    </w:p>
+    <w:p>
+      <w:pPr>
+        <w:rPr>
+          <w:rFonts w:hint="eastAsia"/>
+        </w:rPr>
+      </w:pPr>
+      <w:r>
+        <w:rPr>
+          <w:rFonts w:hint="eastAsia"/>
+        </w:rPr>
+        <w:t xml:space="preserve">On default, Java key store </w:t>
+      </w:r>
+      <w:r>
+        <w:rPr>
+          <w:rFonts w:hint="eastAsia"/>
+        </w:rPr>
+        <w:t>${Alibaba_RocketMQ}conf/</w:t>
+      </w:r>
+      <w:r>
+        <w:rPr>
+          <w:rFonts w:hint="eastAsia"/>
+          <w:b/>
+        </w:rPr>
+        <w:t>client.ks</w:t>
+      </w:r>
+      <w:r>
+        <w:rPr>
+          <w:rFonts w:hint="eastAsia"/>
+          <w:b/>
+        </w:rPr>
+        <w:t xml:space="preserve"> </w:t>
+      </w:r>
+      <w:r>
+        <w:rPr>
+          <w:rFonts w:hint="eastAsia"/>
+        </w:rPr>
+        <w:t xml:space="preserve">should be </w:t>
+      </w:r>
+      <w:r>
+        <w:rPr>
+          <w:rFonts w:hint="eastAsia"/>
+        </w:rPr>
+        <w:t>copied to</w:t>
+      </w:r>
+      <w:r>
+        <w:rPr>
+          <w:rFonts w:hint="eastAsia"/>
+        </w:rPr>
+        <w:t xml:space="preserve"> </w:t>
+      </w:r>
+      <w:r>
+        <w:rPr>
+          <w:b/>
+        </w:rPr>
+        <w:t>/home/dev/Alibaba_RocketMQ/devenv/conf/client.ks</w:t>
+      </w:r>
     </w:p>
     <w:p>
       <w:pPr>
@@ -1962,6 +2084,38 @@
       <w:pPr>
         <w:pStyle w:val="ac"/>
         <w:ind w:left="425" w:firstLineChars="0" w:firstLine="0"/>
+        <w:rPr>
+          <w:rFonts w:hint="eastAsia"/>
+        </w:rPr>
+      </w:pPr>
+      <w:r>
+        <w:rPr>
+          <w:rFonts w:hint="eastAsia"/>
+        </w:rPr>
+        <w:t xml:space="preserve">See </w:t>
+      </w:r>
+      <w:hyperlink r:id="rId15" w:history="1">
+        <w:r>
+          <w:rPr>
+            <w:rStyle w:val="ad"/>
+          </w:rPr>
+          <w:t>https://github.com/lizhanhui/Alibaba_RocketMQ/blob/ssl/rocketmq-example/src/main/java/com/alibaba/rocketmq/example/quickstart/Producer.java</w:t>
+        </w:r>
+      </w:hyperlink>
+      <w:r>
+        <w:rPr>
+          <w:rFonts w:hint="eastAsia"/>
+        </w:rPr>
+        <w:t xml:space="preserve"> </w:t>
+      </w:r>
+    </w:p>
+    <w:p>
+      <w:pPr>
+        <w:pStyle w:val="ac"/>
+        <w:ind w:left="425" w:firstLineChars="0" w:firstLine="0"/>
+        <w:rPr>
+          <w:rFonts w:hint="eastAsia"/>
+        </w:rPr>
       </w:pPr>
     </w:p>
     <w:p>
@@ -1977,8 +2131,36 @@
         <w:t>Consumer</w:t>
       </w:r>
     </w:p>
-    <w:p/>
-    <w:p/>
+    <w:p>
+      <w:pPr>
+        <w:ind w:leftChars="177" w:left="425"/>
+        <w:rPr>
+          <w:rFonts w:hint="eastAsia"/>
+        </w:rPr>
+      </w:pPr>
+      <w:r>
+        <w:rPr>
+          <w:rFonts w:hint="eastAsia"/>
+        </w:rPr>
+        <w:t xml:space="preserve">See </w:t>
+      </w:r>
+      <w:hyperlink r:id="rId16" w:history="1">
+        <w:r>
+          <w:rPr>
+            <w:rStyle w:val="ad"/>
+          </w:rPr>
+          <w:t>https://github.com/lizhanhui/Alibaba_RocketMQ/blob/ssl/rocketmq-example/src/main/java/com/alibaba/rocketmq/example/quickstart/Consumer.java</w:t>
+        </w:r>
+      </w:hyperlink>
+      <w:r>
+        <w:rPr>
+          <w:rFonts w:hint="eastAsia"/>
+        </w:rPr>
+        <w:t xml:space="preserve"> </w:t>
+      </w:r>
+      <w:bookmarkStart w:id="4" w:name="_GoBack"/>
+      <w:bookmarkEnd w:id="4"/>
+    </w:p>
     <w:p>
       <w:pPr>
         <w:pStyle w:val="1"/>
@@ -2054,9 +2236,9 @@
     </w:tbl>
     <w:p/>
     <w:sectPr>
-      <w:headerReference w:type="default" r:id="rId15"/>
-      <w:footerReference w:type="even" r:id="rId16"/>
-      <w:footerReference w:type="default" r:id="rId17"/>
+      <w:headerReference w:type="default" r:id="rId17"/>
+      <w:footerReference w:type="even" r:id="rId18"/>
+      <w:footerReference w:type="default" r:id="rId19"/>
       <w:pgSz w:w="11900" w:h="16840"/>
       <w:pgMar w:top="1440" w:right="1800" w:bottom="1440" w:left="1800" w:header="851" w:footer="992" w:gutter="0"/>
       <w:cols w:space="425"/>

</xml_diff>